<commit_message>
Winter 2024 due date updates.
</commit_message>
<xml_diff>
--- a/static/files/azure-logbook.docx
+++ b/static/files/azure-logbook.docx
@@ -105,15 +105,7 @@
           <w:b/>
           <w:bCs/>
         </w:rPr>
-        <w:t>Fall</w:t>
-      </w:r>
-      <w:r>
-        <w:rPr>
-          <w:rFonts w:ascii="Liberation Sans" w:hAnsi="Liberation Sans"/>
-          <w:b/>
-          <w:bCs/>
-        </w:rPr>
-        <w:t xml:space="preserve"> 2023</w:t>
+        <w:t>Winter 2024</w:t>
       </w:r>
     </w:p>
     <w:p>
@@ -477,7 +469,7 @@
               <w:rPr>
                 <w:rFonts w:ascii="Liberation Sans" w:hAnsi="Liberation Sans"/>
               </w:rPr>
-              <w:t>October 20</w:t>
+              <w:t>February 23</w:t>
             </w:r>
           </w:p>
         </w:tc>
@@ -594,7 +586,7 @@
               <w:rPr>
                 <w:rFonts w:ascii="Liberation Sans" w:hAnsi="Liberation Sans"/>
               </w:rPr>
-              <w:t>October 20</w:t>
+              <w:t>February 23</w:t>
             </w:r>
           </w:p>
         </w:tc>
@@ -711,7 +703,7 @@
               <w:rPr>
                 <w:rFonts w:ascii="Liberation Sans" w:hAnsi="Liberation Sans"/>
               </w:rPr>
-              <w:t>October 20</w:t>
+              <w:t>February 23</w:t>
             </w:r>
           </w:p>
         </w:tc>
@@ -828,7 +820,7 @@
               <w:rPr>
                 <w:rFonts w:ascii="Liberation Sans" w:hAnsi="Liberation Sans"/>
               </w:rPr>
-              <w:t>October 20</w:t>
+              <w:t>February 23</w:t>
             </w:r>
           </w:p>
         </w:tc>
@@ -945,7 +937,7 @@
               <w:rPr>
                 <w:rFonts w:ascii="Liberation Sans" w:hAnsi="Liberation Sans"/>
               </w:rPr>
-              <w:t>October 20</w:t>
+              <w:t>February 23</w:t>
             </w:r>
           </w:p>
         </w:tc>
@@ -1408,25 +1400,7 @@
           <w:sz w:val="22"/>
           <w:szCs w:val="22"/>
         </w:rPr>
-        <w:t xml:space="preserve"> </w:t>
-      </w:r>
-      <w:proofErr w:type="gramStart"/>
-      <w:r>
-        <w:rPr>
-          <w:rFonts w:ascii="Liberation Sans" w:hAnsi="Liberation Sans"/>
-          <w:sz w:val="22"/>
-          <w:szCs w:val="22"/>
-        </w:rPr>
-        <w:t>midterm</w:t>
-      </w:r>
-      <w:proofErr w:type="gramEnd"/>
-      <w:r>
-        <w:rPr>
-          <w:rFonts w:ascii="Liberation Sans" w:hAnsi="Liberation Sans"/>
-          <w:sz w:val="22"/>
-          <w:szCs w:val="22"/>
-        </w:rPr>
-        <w:t xml:space="preserve"> and fin</w:t>
+        <w:t xml:space="preserve"> midterm and fin</w:t>
       </w:r>
       <w:r>
         <w:rPr>
@@ -2299,13 +2273,7 @@
             <w:rPr>
               <w:rFonts w:ascii="Liberation Sans" w:hAnsi="Liberation Sans"/>
             </w:rPr>
-            <w:t>Fall</w:t>
-          </w:r>
-          <w:r>
-            <w:rPr>
-              <w:rFonts w:ascii="Liberation Sans" w:hAnsi="Liberation Sans"/>
-            </w:rPr>
-            <w:t xml:space="preserve"> 2023</w:t>
+            <w:t>Winter 2024</w:t>
           </w:r>
         </w:p>
       </w:tc>

</xml_diff>

<commit_message>
Updates material to W2025.
</commit_message>
<xml_diff>
--- a/static/files/azure-logbook.docx
+++ b/static/files/azure-logbook.docx
@@ -1,6 +1,6 @@
 
 <file path=word/document.xml><?xml version="1.0" encoding="utf-8"?>
-<w:document xmlns:wpc="http://schemas.microsoft.com/office/word/2010/wordprocessingCanvas" xmlns:cx="http://schemas.microsoft.com/office/drawing/2014/chartex" xmlns:cx1="http://schemas.microsoft.com/office/drawing/2015/9/8/chartex" xmlns:cx2="http://schemas.microsoft.com/office/drawing/2015/10/21/chartex" xmlns:cx3="http://schemas.microsoft.com/office/drawing/2016/5/9/chartex" xmlns:cx4="http://schemas.microsoft.com/office/drawing/2016/5/10/chartex" xmlns:cx5="http://schemas.microsoft.com/office/drawing/2016/5/11/chartex" xmlns:cx6="http://schemas.microsoft.com/office/drawing/2016/5/12/chartex" xmlns:cx7="http://schemas.microsoft.com/office/drawing/2016/5/13/chartex" xmlns:cx8="http://schemas.microsoft.com/office/drawing/2016/5/14/chartex" xmlns:mc="http://schemas.openxmlformats.org/markup-compatibility/2006" xmlns:aink="http://schemas.microsoft.com/office/drawing/2016/ink" xmlns:am3d="http://schemas.microsoft.com/office/drawing/2017/model3d" xmlns:o="urn:schemas-microsoft-com:office:office" xmlns:oel="http://schemas.microsoft.com/office/2019/extlst" xmlns:r="http://schemas.openxmlformats.org/officeDocument/2006/relationships" xmlns:m="http://schemas.openxmlformats.org/officeDocument/2006/math" xmlns:v="urn:schemas-microsoft-com:vml" xmlns:wp14="http://schemas.microsoft.com/office/word/2010/wordprocessingDrawing" xmlns:wp="http://schemas.openxmlformats.org/drawingml/2006/wordprocessingDrawing" xmlns:w10="urn:schemas-microsoft-com:office:word" xmlns:w="http://schemas.openxmlformats.org/wordprocessingml/2006/main" xmlns:w14="http://schemas.microsoft.com/office/word/2010/wordml" xmlns:w15="http://schemas.microsoft.com/office/word/2012/wordml" xmlns:w16cex="http://schemas.microsoft.com/office/word/2018/wordml/cex" xmlns:w16cid="http://schemas.microsoft.com/office/word/2016/wordml/cid" xmlns:w16="http://schemas.microsoft.com/office/word/2018/wordml" xmlns:w16sdtdh="http://schemas.microsoft.com/office/word/2020/wordml/sdtdatahash" xmlns:w16se="http://schemas.microsoft.com/office/word/2015/wordml/symex" xmlns:wpg="http://schemas.microsoft.com/office/word/2010/wordprocessingGroup" xmlns:wpi="http://schemas.microsoft.com/office/word/2010/wordprocessingInk" xmlns:wne="http://schemas.microsoft.com/office/word/2006/wordml" xmlns:wps="http://schemas.microsoft.com/office/word/2010/wordprocessingShape" mc:Ignorable="w14 w15 w16se w16cid w16 w16cex w16sdtdh wp14">
+<w:document xmlns:wpc="http://schemas.microsoft.com/office/word/2010/wordprocessingCanvas" xmlns:cx="http://schemas.microsoft.com/office/drawing/2014/chartex" xmlns:cx1="http://schemas.microsoft.com/office/drawing/2015/9/8/chartex" xmlns:cx2="http://schemas.microsoft.com/office/drawing/2015/10/21/chartex" xmlns:cx3="http://schemas.microsoft.com/office/drawing/2016/5/9/chartex" xmlns:cx4="http://schemas.microsoft.com/office/drawing/2016/5/10/chartex" xmlns:cx5="http://schemas.microsoft.com/office/drawing/2016/5/11/chartex" xmlns:cx6="http://schemas.microsoft.com/office/drawing/2016/5/12/chartex" xmlns:cx7="http://schemas.microsoft.com/office/drawing/2016/5/13/chartex" xmlns:cx8="http://schemas.microsoft.com/office/drawing/2016/5/14/chartex" xmlns:mc="http://schemas.openxmlformats.org/markup-compatibility/2006" xmlns:aink="http://schemas.microsoft.com/office/drawing/2016/ink" xmlns:am3d="http://schemas.microsoft.com/office/drawing/2017/model3d" xmlns:o="urn:schemas-microsoft-com:office:office" xmlns:oel="http://schemas.microsoft.com/office/2019/extlst" xmlns:r="http://schemas.openxmlformats.org/officeDocument/2006/relationships" xmlns:m="http://schemas.openxmlformats.org/officeDocument/2006/math" xmlns:v="urn:schemas-microsoft-com:vml" xmlns:wp14="http://schemas.microsoft.com/office/word/2010/wordprocessingDrawing" xmlns:wp="http://schemas.openxmlformats.org/drawingml/2006/wordprocessingDrawing" xmlns:w10="urn:schemas-microsoft-com:office:word" xmlns:w="http://schemas.openxmlformats.org/wordprocessingml/2006/main" xmlns:w14="http://schemas.microsoft.com/office/word/2010/wordml" xmlns:w15="http://schemas.microsoft.com/office/word/2012/wordml" xmlns:w16cex="http://schemas.microsoft.com/office/word/2018/wordml/cex" xmlns:w16cid="http://schemas.microsoft.com/office/word/2016/wordml/cid" xmlns:w16="http://schemas.microsoft.com/office/word/2018/wordml" xmlns:w16du="http://schemas.microsoft.com/office/word/2023/wordml/word16du" xmlns:w16sdtdh="http://schemas.microsoft.com/office/word/2020/wordml/sdtdatahash" xmlns:w16sdtfl="http://schemas.microsoft.com/office/word/2024/wordml/sdtformatlock" xmlns:w16se="http://schemas.microsoft.com/office/word/2015/wordml/symex" xmlns:wpg="http://schemas.microsoft.com/office/word/2010/wordprocessingGroup" xmlns:wpi="http://schemas.microsoft.com/office/word/2010/wordprocessingInk" xmlns:wne="http://schemas.microsoft.com/office/word/2006/wordml" xmlns:wps="http://schemas.microsoft.com/office/word/2010/wordprocessingShape" mc:Ignorable="w14 w15 w16se w16cid w16 w16cex w16sdtdh w16sdtfl w16du wp14">
   <w:body>
     <w:p>
       <w:pPr>
@@ -14,7 +14,19 @@
         <w:rPr>
           <w:rFonts w:ascii="Liberation Sans" w:hAnsi="Liberation Sans"/>
         </w:rPr>
-        <w:t xml:space="preserve">Seneca College </w:t>
+        <w:t xml:space="preserve">Seneca </w:t>
+      </w:r>
+      <w:r>
+        <w:rPr>
+          <w:rFonts w:ascii="Liberation Sans" w:hAnsi="Liberation Sans"/>
+        </w:rPr>
+        <w:t>Polytechnic</w:t>
+      </w:r>
+      <w:r>
+        <w:rPr>
+          <w:rFonts w:ascii="Liberation Sans" w:hAnsi="Liberation Sans"/>
+        </w:rPr>
+        <w:t xml:space="preserve"> </w:t>
       </w:r>
       <w:r>
         <w:rPr>
@@ -105,7 +117,23 @@
           <w:b/>
           <w:bCs/>
         </w:rPr>
-        <w:t>Winter 2024</w:t>
+        <w:t>Winter</w:t>
+      </w:r>
+      <w:r>
+        <w:rPr>
+          <w:rFonts w:ascii="Liberation Sans" w:hAnsi="Liberation Sans"/>
+          <w:b/>
+          <w:bCs/>
+        </w:rPr>
+        <w:t xml:space="preserve"> 202</w:t>
+      </w:r>
+      <w:r>
+        <w:rPr>
+          <w:rFonts w:ascii="Liberation Sans" w:hAnsi="Liberation Sans"/>
+          <w:b/>
+          <w:bCs/>
+        </w:rPr>
+        <w:t>5</w:t>
       </w:r>
     </w:p>
     <w:p>
@@ -469,7 +497,7 @@
               <w:rPr>
                 <w:rFonts w:ascii="Liberation Sans" w:hAnsi="Liberation Sans"/>
               </w:rPr>
-              <w:t>February 23</w:t>
+              <w:t>February 21</w:t>
             </w:r>
           </w:p>
         </w:tc>
@@ -580,13 +608,7 @@
               <w:rPr>
                 <w:rFonts w:ascii="Liberation Sans" w:hAnsi="Liberation Sans"/>
               </w:rPr>
-              <w:t xml:space="preserve">Friday, </w:t>
-            </w:r>
-            <w:r>
-              <w:rPr>
-                <w:rFonts w:ascii="Liberation Sans" w:hAnsi="Liberation Sans"/>
-              </w:rPr>
-              <w:t>February 23</w:t>
+              <w:t>Friday, February 21</w:t>
             </w:r>
           </w:p>
         </w:tc>
@@ -697,13 +719,7 @@
               <w:rPr>
                 <w:rFonts w:ascii="Liberation Sans" w:hAnsi="Liberation Sans"/>
               </w:rPr>
-              <w:t xml:space="preserve">Friday, </w:t>
-            </w:r>
-            <w:r>
-              <w:rPr>
-                <w:rFonts w:ascii="Liberation Sans" w:hAnsi="Liberation Sans"/>
-              </w:rPr>
-              <w:t>February 23</w:t>
+              <w:t>Friday, February 21</w:t>
             </w:r>
           </w:p>
         </w:tc>
@@ -814,13 +830,7 @@
               <w:rPr>
                 <w:rFonts w:ascii="Liberation Sans" w:hAnsi="Liberation Sans"/>
               </w:rPr>
-              <w:t xml:space="preserve">Friday, </w:t>
-            </w:r>
-            <w:r>
-              <w:rPr>
-                <w:rFonts w:ascii="Liberation Sans" w:hAnsi="Liberation Sans"/>
-              </w:rPr>
-              <w:t>February 23</w:t>
+              <w:t>Friday, February 21</w:t>
             </w:r>
           </w:p>
         </w:tc>
@@ -931,13 +941,7 @@
               <w:rPr>
                 <w:rFonts w:ascii="Liberation Sans" w:hAnsi="Liberation Sans"/>
               </w:rPr>
-              <w:t xml:space="preserve">Friday, </w:t>
-            </w:r>
-            <w:r>
-              <w:rPr>
-                <w:rFonts w:ascii="Liberation Sans" w:hAnsi="Liberation Sans"/>
-              </w:rPr>
-              <w:t>February 23</w:t>
+              <w:t>Friday, February 21</w:t>
             </w:r>
           </w:p>
         </w:tc>
@@ -1252,7 +1256,21 @@
                 <w:rFonts w:ascii="Liberation Sans" w:hAnsi="Liberation Sans"/>
                 <w:b/>
               </w:rPr>
-              <w:t>chris.johnson@senecacollege.ca</w:t>
+              <w:t>chris.johnson@seneca</w:t>
+            </w:r>
+            <w:r>
+              <w:rPr>
+                <w:rFonts w:ascii="Liberation Sans" w:hAnsi="Liberation Sans"/>
+                <w:b/>
+              </w:rPr>
+              <w:t>polytechnic</w:t>
+            </w:r>
+            <w:r>
+              <w:rPr>
+                <w:rFonts w:ascii="Liberation Sans" w:hAnsi="Liberation Sans"/>
+                <w:b/>
+              </w:rPr>
+              <w:t>.ca</w:t>
             </w:r>
           </w:p>
         </w:tc>
@@ -1505,6 +1523,7 @@
           <w:bCs/>
           <w:sz w:val="22"/>
           <w:szCs w:val="22"/>
+          <w:u w:val="single"/>
         </w:rPr>
         <w:t xml:space="preserve">There are </w:t>
       </w:r>
@@ -1515,6 +1534,7 @@
           <w:bCs/>
           <w:sz w:val="22"/>
           <w:szCs w:val="22"/>
+          <w:u w:val="single"/>
         </w:rPr>
         <w:t>12</w:t>
       </w:r>
@@ -1525,6 +1545,7 @@
           <w:bCs/>
           <w:sz w:val="22"/>
           <w:szCs w:val="22"/>
+          <w:u w:val="single"/>
         </w:rPr>
         <w:t xml:space="preserve"> pages.</w:t>
       </w:r>
@@ -1536,7 +1557,63 @@
           <w:sz w:val="22"/>
           <w:szCs w:val="22"/>
         </w:rPr>
-        <w:t xml:space="preserve"> Print double-sided.</w:t>
+        <w:t xml:space="preserve"> Print double-sided</w:t>
+      </w:r>
+      <w:r>
+        <w:rPr>
+          <w:rFonts w:ascii="Liberation Sans" w:hAnsi="Liberation Sans"/>
+          <w:b/>
+          <w:bCs/>
+          <w:sz w:val="22"/>
+          <w:szCs w:val="22"/>
+        </w:rPr>
+        <w:t xml:space="preserve"> and stapled</w:t>
+      </w:r>
+      <w:r>
+        <w:rPr>
+          <w:rFonts w:ascii="Liberation Sans" w:hAnsi="Liberation Sans"/>
+          <w:b/>
+          <w:bCs/>
+          <w:sz w:val="22"/>
+          <w:szCs w:val="22"/>
+        </w:rPr>
+        <w:t>.</w:t>
+      </w:r>
+    </w:p>
+    <w:p>
+      <w:pPr>
+        <w:pStyle w:val="Standard"/>
+        <w:jc w:val="center"/>
+        <w:rPr>
+          <w:rFonts w:ascii="Liberation Sans" w:hAnsi="Liberation Sans"/>
+          <w:b/>
+          <w:bCs/>
+          <w:sz w:val="22"/>
+          <w:szCs w:val="22"/>
+        </w:rPr>
+      </w:pPr>
+    </w:p>
+    <w:p>
+      <w:pPr>
+        <w:pStyle w:val="Standard"/>
+        <w:jc w:val="center"/>
+        <w:rPr>
+          <w:rFonts w:ascii="Liberation Sans" w:hAnsi="Liberation Sans"/>
+          <w:b/>
+          <w:bCs/>
+          <w:sz w:val="22"/>
+          <w:szCs w:val="22"/>
+        </w:rPr>
+      </w:pPr>
+      <w:r>
+        <w:rPr>
+          <w:rFonts w:ascii="Liberation Sans" w:hAnsi="Liberation Sans"/>
+          <w:b/>
+          <w:bCs/>
+          <w:sz w:val="22"/>
+          <w:szCs w:val="22"/>
+        </w:rPr>
+        <w:t>Only write on pages with headers.</w:t>
       </w:r>
     </w:p>
     <w:p>
@@ -2185,7 +2262,7 @@
 </file>
 
 <file path=word/endnotes.xml><?xml version="1.0" encoding="utf-8"?>
-<w:endnotes xmlns:wpc="http://schemas.microsoft.com/office/word/2010/wordprocessingCanvas" xmlns:cx="http://schemas.microsoft.com/office/drawing/2014/chartex" xmlns:cx1="http://schemas.microsoft.com/office/drawing/2015/9/8/chartex" xmlns:cx2="http://schemas.microsoft.com/office/drawing/2015/10/21/chartex" xmlns:cx3="http://schemas.microsoft.com/office/drawing/2016/5/9/chartex" xmlns:cx4="http://schemas.microsoft.com/office/drawing/2016/5/10/chartex" xmlns:cx5="http://schemas.microsoft.com/office/drawing/2016/5/11/chartex" xmlns:cx6="http://schemas.microsoft.com/office/drawing/2016/5/12/chartex" xmlns:cx7="http://schemas.microsoft.com/office/drawing/2016/5/13/chartex" xmlns:cx8="http://schemas.microsoft.com/office/drawing/2016/5/14/chartex" xmlns:mc="http://schemas.openxmlformats.org/markup-compatibility/2006" xmlns:aink="http://schemas.microsoft.com/office/drawing/2016/ink" xmlns:am3d="http://schemas.microsoft.com/office/drawing/2017/model3d" xmlns:o="urn:schemas-microsoft-com:office:office" xmlns:oel="http://schemas.microsoft.com/office/2019/extlst" xmlns:r="http://schemas.openxmlformats.org/officeDocument/2006/relationships" xmlns:m="http://schemas.openxmlformats.org/officeDocument/2006/math" xmlns:v="urn:schemas-microsoft-com:vml" xmlns:wp14="http://schemas.microsoft.com/office/word/2010/wordprocessingDrawing" xmlns:wp="http://schemas.openxmlformats.org/drawingml/2006/wordprocessingDrawing" xmlns:w10="urn:schemas-microsoft-com:office:word" xmlns:w="http://schemas.openxmlformats.org/wordprocessingml/2006/main" xmlns:w14="http://schemas.microsoft.com/office/word/2010/wordml" xmlns:w15="http://schemas.microsoft.com/office/word/2012/wordml" xmlns:w16cex="http://schemas.microsoft.com/office/word/2018/wordml/cex" xmlns:w16cid="http://schemas.microsoft.com/office/word/2016/wordml/cid" xmlns:w16="http://schemas.microsoft.com/office/word/2018/wordml" xmlns:w16sdtdh="http://schemas.microsoft.com/office/word/2020/wordml/sdtdatahash" xmlns:w16se="http://schemas.microsoft.com/office/word/2015/wordml/symex" xmlns:wpg="http://schemas.microsoft.com/office/word/2010/wordprocessingGroup" xmlns:wpi="http://schemas.microsoft.com/office/word/2010/wordprocessingInk" xmlns:wne="http://schemas.microsoft.com/office/word/2006/wordml" xmlns:wps="http://schemas.microsoft.com/office/word/2010/wordprocessingShape" mc:Ignorable="w14 w15 w16se w16cid w16 w16cex w16sdtdh wp14">
+<w:endnotes xmlns:wpc="http://schemas.microsoft.com/office/word/2010/wordprocessingCanvas" xmlns:cx="http://schemas.microsoft.com/office/drawing/2014/chartex" xmlns:cx1="http://schemas.microsoft.com/office/drawing/2015/9/8/chartex" xmlns:cx2="http://schemas.microsoft.com/office/drawing/2015/10/21/chartex" xmlns:cx3="http://schemas.microsoft.com/office/drawing/2016/5/9/chartex" xmlns:cx4="http://schemas.microsoft.com/office/drawing/2016/5/10/chartex" xmlns:cx5="http://schemas.microsoft.com/office/drawing/2016/5/11/chartex" xmlns:cx6="http://schemas.microsoft.com/office/drawing/2016/5/12/chartex" xmlns:cx7="http://schemas.microsoft.com/office/drawing/2016/5/13/chartex" xmlns:cx8="http://schemas.microsoft.com/office/drawing/2016/5/14/chartex" xmlns:mc="http://schemas.openxmlformats.org/markup-compatibility/2006" xmlns:aink="http://schemas.microsoft.com/office/drawing/2016/ink" xmlns:am3d="http://schemas.microsoft.com/office/drawing/2017/model3d" xmlns:o="urn:schemas-microsoft-com:office:office" xmlns:oel="http://schemas.microsoft.com/office/2019/extlst" xmlns:r="http://schemas.openxmlformats.org/officeDocument/2006/relationships" xmlns:m="http://schemas.openxmlformats.org/officeDocument/2006/math" xmlns:v="urn:schemas-microsoft-com:vml" xmlns:wp14="http://schemas.microsoft.com/office/word/2010/wordprocessingDrawing" xmlns:wp="http://schemas.openxmlformats.org/drawingml/2006/wordprocessingDrawing" xmlns:w10="urn:schemas-microsoft-com:office:word" xmlns:w="http://schemas.openxmlformats.org/wordprocessingml/2006/main" xmlns:w14="http://schemas.microsoft.com/office/word/2010/wordml" xmlns:w15="http://schemas.microsoft.com/office/word/2012/wordml" xmlns:w16cex="http://schemas.microsoft.com/office/word/2018/wordml/cex" xmlns:w16cid="http://schemas.microsoft.com/office/word/2016/wordml/cid" xmlns:w16="http://schemas.microsoft.com/office/word/2018/wordml" xmlns:w16du="http://schemas.microsoft.com/office/word/2023/wordml/word16du" xmlns:w16sdtdh="http://schemas.microsoft.com/office/word/2020/wordml/sdtdatahash" xmlns:w16sdtfl="http://schemas.microsoft.com/office/word/2024/wordml/sdtformatlock" xmlns:w16se="http://schemas.microsoft.com/office/word/2015/wordml/symex" xmlns:wpg="http://schemas.microsoft.com/office/word/2010/wordprocessingGroup" xmlns:wpi="http://schemas.microsoft.com/office/word/2010/wordprocessingInk" xmlns:wne="http://schemas.microsoft.com/office/word/2006/wordml" xmlns:wps="http://schemas.microsoft.com/office/word/2010/wordprocessingShape" mc:Ignorable="w14 w15 w16se w16cid w16 w16cex w16sdtdh w16sdtfl w16du wp14">
   <w:endnote w:type="separator" w:id="-1">
     <w:p>
       <w:r>
@@ -2204,7 +2281,7 @@
 </file>
 
 <file path=word/footer1.xml><?xml version="1.0" encoding="utf-8"?>
-<w:ftr xmlns:wpc="http://schemas.microsoft.com/office/word/2010/wordprocessingCanvas" xmlns:cx="http://schemas.microsoft.com/office/drawing/2014/chartex" xmlns:cx1="http://schemas.microsoft.com/office/drawing/2015/9/8/chartex" xmlns:cx2="http://schemas.microsoft.com/office/drawing/2015/10/21/chartex" xmlns:cx3="http://schemas.microsoft.com/office/drawing/2016/5/9/chartex" xmlns:cx4="http://schemas.microsoft.com/office/drawing/2016/5/10/chartex" xmlns:cx5="http://schemas.microsoft.com/office/drawing/2016/5/11/chartex" xmlns:cx6="http://schemas.microsoft.com/office/drawing/2016/5/12/chartex" xmlns:cx7="http://schemas.microsoft.com/office/drawing/2016/5/13/chartex" xmlns:cx8="http://schemas.microsoft.com/office/drawing/2016/5/14/chartex" xmlns:mc="http://schemas.openxmlformats.org/markup-compatibility/2006" xmlns:aink="http://schemas.microsoft.com/office/drawing/2016/ink" xmlns:am3d="http://schemas.microsoft.com/office/drawing/2017/model3d" xmlns:o="urn:schemas-microsoft-com:office:office" xmlns:oel="http://schemas.microsoft.com/office/2019/extlst" xmlns:r="http://schemas.openxmlformats.org/officeDocument/2006/relationships" xmlns:m="http://schemas.openxmlformats.org/officeDocument/2006/math" xmlns:v="urn:schemas-microsoft-com:vml" xmlns:wp14="http://schemas.microsoft.com/office/word/2010/wordprocessingDrawing" xmlns:wp="http://schemas.openxmlformats.org/drawingml/2006/wordprocessingDrawing" xmlns:w10="urn:schemas-microsoft-com:office:word" xmlns:w="http://schemas.openxmlformats.org/wordprocessingml/2006/main" xmlns:w14="http://schemas.microsoft.com/office/word/2010/wordml" xmlns:w15="http://schemas.microsoft.com/office/word/2012/wordml" xmlns:w16cex="http://schemas.microsoft.com/office/word/2018/wordml/cex" xmlns:w16cid="http://schemas.microsoft.com/office/word/2016/wordml/cid" xmlns:w16="http://schemas.microsoft.com/office/word/2018/wordml" xmlns:w16sdtdh="http://schemas.microsoft.com/office/word/2020/wordml/sdtdatahash" xmlns:w16se="http://schemas.microsoft.com/office/word/2015/wordml/symex" xmlns:wpg="http://schemas.microsoft.com/office/word/2010/wordprocessingGroup" xmlns:wpi="http://schemas.microsoft.com/office/word/2010/wordprocessingInk" xmlns:wne="http://schemas.microsoft.com/office/word/2006/wordml" xmlns:wps="http://schemas.microsoft.com/office/word/2010/wordprocessingShape" mc:Ignorable="w14 w15 w16se w16cid w16 w16cex w16sdtdh wp14">
+<w:ftr xmlns:wpc="http://schemas.microsoft.com/office/word/2010/wordprocessingCanvas" xmlns:cx="http://schemas.microsoft.com/office/drawing/2014/chartex" xmlns:cx1="http://schemas.microsoft.com/office/drawing/2015/9/8/chartex" xmlns:cx2="http://schemas.microsoft.com/office/drawing/2015/10/21/chartex" xmlns:cx3="http://schemas.microsoft.com/office/drawing/2016/5/9/chartex" xmlns:cx4="http://schemas.microsoft.com/office/drawing/2016/5/10/chartex" xmlns:cx5="http://schemas.microsoft.com/office/drawing/2016/5/11/chartex" xmlns:cx6="http://schemas.microsoft.com/office/drawing/2016/5/12/chartex" xmlns:cx7="http://schemas.microsoft.com/office/drawing/2016/5/13/chartex" xmlns:cx8="http://schemas.microsoft.com/office/drawing/2016/5/14/chartex" xmlns:mc="http://schemas.openxmlformats.org/markup-compatibility/2006" xmlns:aink="http://schemas.microsoft.com/office/drawing/2016/ink" xmlns:am3d="http://schemas.microsoft.com/office/drawing/2017/model3d" xmlns:o="urn:schemas-microsoft-com:office:office" xmlns:oel="http://schemas.microsoft.com/office/2019/extlst" xmlns:r="http://schemas.openxmlformats.org/officeDocument/2006/relationships" xmlns:m="http://schemas.openxmlformats.org/officeDocument/2006/math" xmlns:v="urn:schemas-microsoft-com:vml" xmlns:wp14="http://schemas.microsoft.com/office/word/2010/wordprocessingDrawing" xmlns:wp="http://schemas.openxmlformats.org/drawingml/2006/wordprocessingDrawing" xmlns:w10="urn:schemas-microsoft-com:office:word" xmlns:w="http://schemas.openxmlformats.org/wordprocessingml/2006/main" xmlns:w14="http://schemas.microsoft.com/office/word/2010/wordml" xmlns:w15="http://schemas.microsoft.com/office/word/2012/wordml" xmlns:w16cex="http://schemas.microsoft.com/office/word/2018/wordml/cex" xmlns:w16cid="http://schemas.microsoft.com/office/word/2016/wordml/cid" xmlns:w16="http://schemas.microsoft.com/office/word/2018/wordml" xmlns:w16du="http://schemas.microsoft.com/office/word/2023/wordml/word16du" xmlns:w16sdtdh="http://schemas.microsoft.com/office/word/2020/wordml/sdtdatahash" xmlns:w16sdtfl="http://schemas.microsoft.com/office/word/2024/wordml/sdtformatlock" xmlns:w16se="http://schemas.microsoft.com/office/word/2015/wordml/symex" xmlns:wpg="http://schemas.microsoft.com/office/word/2010/wordprocessingGroup" xmlns:wpi="http://schemas.microsoft.com/office/word/2010/wordprocessingInk" xmlns:wne="http://schemas.microsoft.com/office/word/2006/wordml" xmlns:wps="http://schemas.microsoft.com/office/word/2010/wordprocessingShape" mc:Ignorable="w14 w15 w16se w16cid w16 w16cex w16sdtdh w16sdtfl w16du wp14">
   <w:tbl>
     <w:tblPr>
       <w:tblW w:w="9972" w:type="dxa"/>
@@ -2273,7 +2350,13 @@
             <w:rPr>
               <w:rFonts w:ascii="Liberation Sans" w:hAnsi="Liberation Sans"/>
             </w:rPr>
-            <w:t>Winter 2024</w:t>
+            <w:t>Winter</w:t>
+          </w:r>
+          <w:r>
+            <w:rPr>
+              <w:rFonts w:ascii="Liberation Sans" w:hAnsi="Liberation Sans"/>
+            </w:rPr>
+            <w:t xml:space="preserve"> 2024</w:t>
           </w:r>
         </w:p>
       </w:tc>
@@ -2424,7 +2507,7 @@
 </file>
 
 <file path=word/footnotes.xml><?xml version="1.0" encoding="utf-8"?>
-<w:footnotes xmlns:wpc="http://schemas.microsoft.com/office/word/2010/wordprocessingCanvas" xmlns:cx="http://schemas.microsoft.com/office/drawing/2014/chartex" xmlns:cx1="http://schemas.microsoft.com/office/drawing/2015/9/8/chartex" xmlns:cx2="http://schemas.microsoft.com/office/drawing/2015/10/21/chartex" xmlns:cx3="http://schemas.microsoft.com/office/drawing/2016/5/9/chartex" xmlns:cx4="http://schemas.microsoft.com/office/drawing/2016/5/10/chartex" xmlns:cx5="http://schemas.microsoft.com/office/drawing/2016/5/11/chartex" xmlns:cx6="http://schemas.microsoft.com/office/drawing/2016/5/12/chartex" xmlns:cx7="http://schemas.microsoft.com/office/drawing/2016/5/13/chartex" xmlns:cx8="http://schemas.microsoft.com/office/drawing/2016/5/14/chartex" xmlns:mc="http://schemas.openxmlformats.org/markup-compatibility/2006" xmlns:aink="http://schemas.microsoft.com/office/drawing/2016/ink" xmlns:am3d="http://schemas.microsoft.com/office/drawing/2017/model3d" xmlns:o="urn:schemas-microsoft-com:office:office" xmlns:oel="http://schemas.microsoft.com/office/2019/extlst" xmlns:r="http://schemas.openxmlformats.org/officeDocument/2006/relationships" xmlns:m="http://schemas.openxmlformats.org/officeDocument/2006/math" xmlns:v="urn:schemas-microsoft-com:vml" xmlns:wp14="http://schemas.microsoft.com/office/word/2010/wordprocessingDrawing" xmlns:wp="http://schemas.openxmlformats.org/drawingml/2006/wordprocessingDrawing" xmlns:w10="urn:schemas-microsoft-com:office:word" xmlns:w="http://schemas.openxmlformats.org/wordprocessingml/2006/main" xmlns:w14="http://schemas.microsoft.com/office/word/2010/wordml" xmlns:w15="http://schemas.microsoft.com/office/word/2012/wordml" xmlns:w16cex="http://schemas.microsoft.com/office/word/2018/wordml/cex" xmlns:w16cid="http://schemas.microsoft.com/office/word/2016/wordml/cid" xmlns:w16="http://schemas.microsoft.com/office/word/2018/wordml" xmlns:w16sdtdh="http://schemas.microsoft.com/office/word/2020/wordml/sdtdatahash" xmlns:w16se="http://schemas.microsoft.com/office/word/2015/wordml/symex" xmlns:wpg="http://schemas.microsoft.com/office/word/2010/wordprocessingGroup" xmlns:wpi="http://schemas.microsoft.com/office/word/2010/wordprocessingInk" xmlns:wne="http://schemas.microsoft.com/office/word/2006/wordml" xmlns:wps="http://schemas.microsoft.com/office/word/2010/wordprocessingShape" mc:Ignorable="w14 w15 w16se w16cid w16 w16cex w16sdtdh wp14">
+<w:footnotes xmlns:wpc="http://schemas.microsoft.com/office/word/2010/wordprocessingCanvas" xmlns:cx="http://schemas.microsoft.com/office/drawing/2014/chartex" xmlns:cx1="http://schemas.microsoft.com/office/drawing/2015/9/8/chartex" xmlns:cx2="http://schemas.microsoft.com/office/drawing/2015/10/21/chartex" xmlns:cx3="http://schemas.microsoft.com/office/drawing/2016/5/9/chartex" xmlns:cx4="http://schemas.microsoft.com/office/drawing/2016/5/10/chartex" xmlns:cx5="http://schemas.microsoft.com/office/drawing/2016/5/11/chartex" xmlns:cx6="http://schemas.microsoft.com/office/drawing/2016/5/12/chartex" xmlns:cx7="http://schemas.microsoft.com/office/drawing/2016/5/13/chartex" xmlns:cx8="http://schemas.microsoft.com/office/drawing/2016/5/14/chartex" xmlns:mc="http://schemas.openxmlformats.org/markup-compatibility/2006" xmlns:aink="http://schemas.microsoft.com/office/drawing/2016/ink" xmlns:am3d="http://schemas.microsoft.com/office/drawing/2017/model3d" xmlns:o="urn:schemas-microsoft-com:office:office" xmlns:oel="http://schemas.microsoft.com/office/2019/extlst" xmlns:r="http://schemas.openxmlformats.org/officeDocument/2006/relationships" xmlns:m="http://schemas.openxmlformats.org/officeDocument/2006/math" xmlns:v="urn:schemas-microsoft-com:vml" xmlns:wp14="http://schemas.microsoft.com/office/word/2010/wordprocessingDrawing" xmlns:wp="http://schemas.openxmlformats.org/drawingml/2006/wordprocessingDrawing" xmlns:w10="urn:schemas-microsoft-com:office:word" xmlns:w="http://schemas.openxmlformats.org/wordprocessingml/2006/main" xmlns:w14="http://schemas.microsoft.com/office/word/2010/wordml" xmlns:w15="http://schemas.microsoft.com/office/word/2012/wordml" xmlns:w16cex="http://schemas.microsoft.com/office/word/2018/wordml/cex" xmlns:w16cid="http://schemas.microsoft.com/office/word/2016/wordml/cid" xmlns:w16="http://schemas.microsoft.com/office/word/2018/wordml" xmlns:w16du="http://schemas.microsoft.com/office/word/2023/wordml/word16du" xmlns:w16sdtdh="http://schemas.microsoft.com/office/word/2020/wordml/sdtdatahash" xmlns:w16sdtfl="http://schemas.microsoft.com/office/word/2024/wordml/sdtformatlock" xmlns:w16se="http://schemas.microsoft.com/office/word/2015/wordml/symex" xmlns:wpg="http://schemas.microsoft.com/office/word/2010/wordprocessingGroup" xmlns:wpi="http://schemas.microsoft.com/office/word/2010/wordprocessingInk" xmlns:wne="http://schemas.microsoft.com/office/word/2006/wordml" xmlns:wps="http://schemas.microsoft.com/office/word/2010/wordprocessingShape" mc:Ignorable="w14 w15 w16se w16cid w16 w16cex w16sdtdh w16sdtfl w16du wp14">
   <w:footnote w:type="separator" w:id="-1">
     <w:p>
       <w:r>
@@ -2446,7 +2529,7 @@
 </file>
 
 <file path=word/header1.xml><?xml version="1.0" encoding="utf-8"?>
-<w:hdr xmlns:wpc="http://schemas.microsoft.com/office/word/2010/wordprocessingCanvas" xmlns:cx="http://schemas.microsoft.com/office/drawing/2014/chartex" xmlns:cx1="http://schemas.microsoft.com/office/drawing/2015/9/8/chartex" xmlns:cx2="http://schemas.microsoft.com/office/drawing/2015/10/21/chartex" xmlns:cx3="http://schemas.microsoft.com/office/drawing/2016/5/9/chartex" xmlns:cx4="http://schemas.microsoft.com/office/drawing/2016/5/10/chartex" xmlns:cx5="http://schemas.microsoft.com/office/drawing/2016/5/11/chartex" xmlns:cx6="http://schemas.microsoft.com/office/drawing/2016/5/12/chartex" xmlns:cx7="http://schemas.microsoft.com/office/drawing/2016/5/13/chartex" xmlns:cx8="http://schemas.microsoft.com/office/drawing/2016/5/14/chartex" xmlns:mc="http://schemas.openxmlformats.org/markup-compatibility/2006" xmlns:aink="http://schemas.microsoft.com/office/drawing/2016/ink" xmlns:am3d="http://schemas.microsoft.com/office/drawing/2017/model3d" xmlns:o="urn:schemas-microsoft-com:office:office" xmlns:oel="http://schemas.microsoft.com/office/2019/extlst" xmlns:r="http://schemas.openxmlformats.org/officeDocument/2006/relationships" xmlns:m="http://schemas.openxmlformats.org/officeDocument/2006/math" xmlns:v="urn:schemas-microsoft-com:vml" xmlns:wp14="http://schemas.microsoft.com/office/word/2010/wordprocessingDrawing" xmlns:wp="http://schemas.openxmlformats.org/drawingml/2006/wordprocessingDrawing" xmlns:w10="urn:schemas-microsoft-com:office:word" xmlns:w="http://schemas.openxmlformats.org/wordprocessingml/2006/main" xmlns:w14="http://schemas.microsoft.com/office/word/2010/wordml" xmlns:w15="http://schemas.microsoft.com/office/word/2012/wordml" xmlns:w16cex="http://schemas.microsoft.com/office/word/2018/wordml/cex" xmlns:w16cid="http://schemas.microsoft.com/office/word/2016/wordml/cid" xmlns:w16="http://schemas.microsoft.com/office/word/2018/wordml" xmlns:w16sdtdh="http://schemas.microsoft.com/office/word/2020/wordml/sdtdatahash" xmlns:w16se="http://schemas.microsoft.com/office/word/2015/wordml/symex" xmlns:wpg="http://schemas.microsoft.com/office/word/2010/wordprocessingGroup" xmlns:wpi="http://schemas.microsoft.com/office/word/2010/wordprocessingInk" xmlns:wne="http://schemas.microsoft.com/office/word/2006/wordml" xmlns:wps="http://schemas.microsoft.com/office/word/2010/wordprocessingShape" mc:Ignorable="w14 w15 w16se w16cid w16 w16cex w16sdtdh wp14">
+<w:hdr xmlns:wpc="http://schemas.microsoft.com/office/word/2010/wordprocessingCanvas" xmlns:cx="http://schemas.microsoft.com/office/drawing/2014/chartex" xmlns:cx1="http://schemas.microsoft.com/office/drawing/2015/9/8/chartex" xmlns:cx2="http://schemas.microsoft.com/office/drawing/2015/10/21/chartex" xmlns:cx3="http://schemas.microsoft.com/office/drawing/2016/5/9/chartex" xmlns:cx4="http://schemas.microsoft.com/office/drawing/2016/5/10/chartex" xmlns:cx5="http://schemas.microsoft.com/office/drawing/2016/5/11/chartex" xmlns:cx6="http://schemas.microsoft.com/office/drawing/2016/5/12/chartex" xmlns:cx7="http://schemas.microsoft.com/office/drawing/2016/5/13/chartex" xmlns:cx8="http://schemas.microsoft.com/office/drawing/2016/5/14/chartex" xmlns:mc="http://schemas.openxmlformats.org/markup-compatibility/2006" xmlns:aink="http://schemas.microsoft.com/office/drawing/2016/ink" xmlns:am3d="http://schemas.microsoft.com/office/drawing/2017/model3d" xmlns:o="urn:schemas-microsoft-com:office:office" xmlns:oel="http://schemas.microsoft.com/office/2019/extlst" xmlns:r="http://schemas.openxmlformats.org/officeDocument/2006/relationships" xmlns:m="http://schemas.openxmlformats.org/officeDocument/2006/math" xmlns:v="urn:schemas-microsoft-com:vml" xmlns:wp14="http://schemas.microsoft.com/office/word/2010/wordprocessingDrawing" xmlns:wp="http://schemas.openxmlformats.org/drawingml/2006/wordprocessingDrawing" xmlns:w10="urn:schemas-microsoft-com:office:word" xmlns:w="http://schemas.openxmlformats.org/wordprocessingml/2006/main" xmlns:w14="http://schemas.microsoft.com/office/word/2010/wordml" xmlns:w15="http://schemas.microsoft.com/office/word/2012/wordml" xmlns:w16cex="http://schemas.microsoft.com/office/word/2018/wordml/cex" xmlns:w16cid="http://schemas.microsoft.com/office/word/2016/wordml/cid" xmlns:w16="http://schemas.microsoft.com/office/word/2018/wordml" xmlns:w16du="http://schemas.microsoft.com/office/word/2023/wordml/word16du" xmlns:w16sdtdh="http://schemas.microsoft.com/office/word/2020/wordml/sdtdatahash" xmlns:w16sdtfl="http://schemas.microsoft.com/office/word/2024/wordml/sdtformatlock" xmlns:w16se="http://schemas.microsoft.com/office/word/2015/wordml/symex" xmlns:wpg="http://schemas.microsoft.com/office/word/2010/wordprocessingGroup" xmlns:wpi="http://schemas.microsoft.com/office/word/2010/wordprocessingInk" xmlns:wne="http://schemas.microsoft.com/office/word/2006/wordml" xmlns:wps="http://schemas.microsoft.com/office/word/2010/wordprocessingShape" mc:Ignorable="w14 w15 w16se w16cid w16 w16cex w16sdtdh w16sdtfl w16du wp14">
   <w:p>
     <w:pPr>
       <w:pStyle w:val="TableContents"/>
@@ -2508,7 +2591,7 @@
 </file>
 
 <file path=word/header2.xml><?xml version="1.0" encoding="utf-8"?>
-<w:hdr xmlns:wpc="http://schemas.microsoft.com/office/word/2010/wordprocessingCanvas" xmlns:cx="http://schemas.microsoft.com/office/drawing/2014/chartex" xmlns:cx1="http://schemas.microsoft.com/office/drawing/2015/9/8/chartex" xmlns:cx2="http://schemas.microsoft.com/office/drawing/2015/10/21/chartex" xmlns:cx3="http://schemas.microsoft.com/office/drawing/2016/5/9/chartex" xmlns:cx4="http://schemas.microsoft.com/office/drawing/2016/5/10/chartex" xmlns:cx5="http://schemas.microsoft.com/office/drawing/2016/5/11/chartex" xmlns:cx6="http://schemas.microsoft.com/office/drawing/2016/5/12/chartex" xmlns:cx7="http://schemas.microsoft.com/office/drawing/2016/5/13/chartex" xmlns:cx8="http://schemas.microsoft.com/office/drawing/2016/5/14/chartex" xmlns:mc="http://schemas.openxmlformats.org/markup-compatibility/2006" xmlns:aink="http://schemas.microsoft.com/office/drawing/2016/ink" xmlns:am3d="http://schemas.microsoft.com/office/drawing/2017/model3d" xmlns:o="urn:schemas-microsoft-com:office:office" xmlns:oel="http://schemas.microsoft.com/office/2019/extlst" xmlns:r="http://schemas.openxmlformats.org/officeDocument/2006/relationships" xmlns:m="http://schemas.openxmlformats.org/officeDocument/2006/math" xmlns:v="urn:schemas-microsoft-com:vml" xmlns:wp14="http://schemas.microsoft.com/office/word/2010/wordprocessingDrawing" xmlns:wp="http://schemas.openxmlformats.org/drawingml/2006/wordprocessingDrawing" xmlns:w10="urn:schemas-microsoft-com:office:word" xmlns:w="http://schemas.openxmlformats.org/wordprocessingml/2006/main" xmlns:w14="http://schemas.microsoft.com/office/word/2010/wordml" xmlns:w15="http://schemas.microsoft.com/office/word/2012/wordml" xmlns:w16cex="http://schemas.microsoft.com/office/word/2018/wordml/cex" xmlns:w16cid="http://schemas.microsoft.com/office/word/2016/wordml/cid" xmlns:w16="http://schemas.microsoft.com/office/word/2018/wordml" xmlns:w16sdtdh="http://schemas.microsoft.com/office/word/2020/wordml/sdtdatahash" xmlns:w16se="http://schemas.microsoft.com/office/word/2015/wordml/symex" xmlns:wpg="http://schemas.microsoft.com/office/word/2010/wordprocessingGroup" xmlns:wpi="http://schemas.microsoft.com/office/word/2010/wordprocessingInk" xmlns:wne="http://schemas.microsoft.com/office/word/2006/wordml" xmlns:wps="http://schemas.microsoft.com/office/word/2010/wordprocessingShape" mc:Ignorable="w14 w15 w16se w16cid w16 w16cex w16sdtdh wp14">
+<w:hdr xmlns:wpc="http://schemas.microsoft.com/office/word/2010/wordprocessingCanvas" xmlns:cx="http://schemas.microsoft.com/office/drawing/2014/chartex" xmlns:cx1="http://schemas.microsoft.com/office/drawing/2015/9/8/chartex" xmlns:cx2="http://schemas.microsoft.com/office/drawing/2015/10/21/chartex" xmlns:cx3="http://schemas.microsoft.com/office/drawing/2016/5/9/chartex" xmlns:cx4="http://schemas.microsoft.com/office/drawing/2016/5/10/chartex" xmlns:cx5="http://schemas.microsoft.com/office/drawing/2016/5/11/chartex" xmlns:cx6="http://schemas.microsoft.com/office/drawing/2016/5/12/chartex" xmlns:cx7="http://schemas.microsoft.com/office/drawing/2016/5/13/chartex" xmlns:cx8="http://schemas.microsoft.com/office/drawing/2016/5/14/chartex" xmlns:mc="http://schemas.openxmlformats.org/markup-compatibility/2006" xmlns:aink="http://schemas.microsoft.com/office/drawing/2016/ink" xmlns:am3d="http://schemas.microsoft.com/office/drawing/2017/model3d" xmlns:o="urn:schemas-microsoft-com:office:office" xmlns:oel="http://schemas.microsoft.com/office/2019/extlst" xmlns:r="http://schemas.openxmlformats.org/officeDocument/2006/relationships" xmlns:m="http://schemas.openxmlformats.org/officeDocument/2006/math" xmlns:v="urn:schemas-microsoft-com:vml" xmlns:wp14="http://schemas.microsoft.com/office/word/2010/wordprocessingDrawing" xmlns:wp="http://schemas.openxmlformats.org/drawingml/2006/wordprocessingDrawing" xmlns:w10="urn:schemas-microsoft-com:office:word" xmlns:w="http://schemas.openxmlformats.org/wordprocessingml/2006/main" xmlns:w14="http://schemas.microsoft.com/office/word/2010/wordml" xmlns:w15="http://schemas.microsoft.com/office/word/2012/wordml" xmlns:w16cex="http://schemas.microsoft.com/office/word/2018/wordml/cex" xmlns:w16cid="http://schemas.microsoft.com/office/word/2016/wordml/cid" xmlns:w16="http://schemas.microsoft.com/office/word/2018/wordml" xmlns:w16du="http://schemas.microsoft.com/office/word/2023/wordml/word16du" xmlns:w16sdtdh="http://schemas.microsoft.com/office/word/2020/wordml/sdtdatahash" xmlns:w16sdtfl="http://schemas.microsoft.com/office/word/2024/wordml/sdtformatlock" xmlns:w16se="http://schemas.microsoft.com/office/word/2015/wordml/symex" xmlns:wpg="http://schemas.microsoft.com/office/word/2010/wordprocessingGroup" xmlns:wpi="http://schemas.microsoft.com/office/word/2010/wordprocessingInk" xmlns:wne="http://schemas.microsoft.com/office/word/2006/wordml" xmlns:wps="http://schemas.microsoft.com/office/word/2010/wordprocessingShape" mc:Ignorable="w14 w15 w16se w16cid w16 w16cex w16sdtdh w16sdtfl w16du wp14">
   <w:p>
     <w:pPr>
       <w:pStyle w:val="TableContents"/>
@@ -2582,7 +2665,7 @@
 </file>
 
 <file path=word/header3.xml><?xml version="1.0" encoding="utf-8"?>
-<w:hdr xmlns:wpc="http://schemas.microsoft.com/office/word/2010/wordprocessingCanvas" xmlns:cx="http://schemas.microsoft.com/office/drawing/2014/chartex" xmlns:cx1="http://schemas.microsoft.com/office/drawing/2015/9/8/chartex" xmlns:cx2="http://schemas.microsoft.com/office/drawing/2015/10/21/chartex" xmlns:cx3="http://schemas.microsoft.com/office/drawing/2016/5/9/chartex" xmlns:cx4="http://schemas.microsoft.com/office/drawing/2016/5/10/chartex" xmlns:cx5="http://schemas.microsoft.com/office/drawing/2016/5/11/chartex" xmlns:cx6="http://schemas.microsoft.com/office/drawing/2016/5/12/chartex" xmlns:cx7="http://schemas.microsoft.com/office/drawing/2016/5/13/chartex" xmlns:cx8="http://schemas.microsoft.com/office/drawing/2016/5/14/chartex" xmlns:mc="http://schemas.openxmlformats.org/markup-compatibility/2006" xmlns:aink="http://schemas.microsoft.com/office/drawing/2016/ink" xmlns:am3d="http://schemas.microsoft.com/office/drawing/2017/model3d" xmlns:o="urn:schemas-microsoft-com:office:office" xmlns:oel="http://schemas.microsoft.com/office/2019/extlst" xmlns:r="http://schemas.openxmlformats.org/officeDocument/2006/relationships" xmlns:m="http://schemas.openxmlformats.org/officeDocument/2006/math" xmlns:v="urn:schemas-microsoft-com:vml" xmlns:wp14="http://schemas.microsoft.com/office/word/2010/wordprocessingDrawing" xmlns:wp="http://schemas.openxmlformats.org/drawingml/2006/wordprocessingDrawing" xmlns:w10="urn:schemas-microsoft-com:office:word" xmlns:w="http://schemas.openxmlformats.org/wordprocessingml/2006/main" xmlns:w14="http://schemas.microsoft.com/office/word/2010/wordml" xmlns:w15="http://schemas.microsoft.com/office/word/2012/wordml" xmlns:w16cex="http://schemas.microsoft.com/office/word/2018/wordml/cex" xmlns:w16cid="http://schemas.microsoft.com/office/word/2016/wordml/cid" xmlns:w16="http://schemas.microsoft.com/office/word/2018/wordml" xmlns:w16sdtdh="http://schemas.microsoft.com/office/word/2020/wordml/sdtdatahash" xmlns:w16se="http://schemas.microsoft.com/office/word/2015/wordml/symex" xmlns:wpg="http://schemas.microsoft.com/office/word/2010/wordprocessingGroup" xmlns:wpi="http://schemas.microsoft.com/office/word/2010/wordprocessingInk" xmlns:wne="http://schemas.microsoft.com/office/word/2006/wordml" xmlns:wps="http://schemas.microsoft.com/office/word/2010/wordprocessingShape" mc:Ignorable="w14 w15 w16se w16cid w16 w16cex w16sdtdh wp14">
+<w:hdr xmlns:wpc="http://schemas.microsoft.com/office/word/2010/wordprocessingCanvas" xmlns:cx="http://schemas.microsoft.com/office/drawing/2014/chartex" xmlns:cx1="http://schemas.microsoft.com/office/drawing/2015/9/8/chartex" xmlns:cx2="http://schemas.microsoft.com/office/drawing/2015/10/21/chartex" xmlns:cx3="http://schemas.microsoft.com/office/drawing/2016/5/9/chartex" xmlns:cx4="http://schemas.microsoft.com/office/drawing/2016/5/10/chartex" xmlns:cx5="http://schemas.microsoft.com/office/drawing/2016/5/11/chartex" xmlns:cx6="http://schemas.microsoft.com/office/drawing/2016/5/12/chartex" xmlns:cx7="http://schemas.microsoft.com/office/drawing/2016/5/13/chartex" xmlns:cx8="http://schemas.microsoft.com/office/drawing/2016/5/14/chartex" xmlns:mc="http://schemas.openxmlformats.org/markup-compatibility/2006" xmlns:aink="http://schemas.microsoft.com/office/drawing/2016/ink" xmlns:am3d="http://schemas.microsoft.com/office/drawing/2017/model3d" xmlns:o="urn:schemas-microsoft-com:office:office" xmlns:oel="http://schemas.microsoft.com/office/2019/extlst" xmlns:r="http://schemas.openxmlformats.org/officeDocument/2006/relationships" xmlns:m="http://schemas.openxmlformats.org/officeDocument/2006/math" xmlns:v="urn:schemas-microsoft-com:vml" xmlns:wp14="http://schemas.microsoft.com/office/word/2010/wordprocessingDrawing" xmlns:wp="http://schemas.openxmlformats.org/drawingml/2006/wordprocessingDrawing" xmlns:w10="urn:schemas-microsoft-com:office:word" xmlns:w="http://schemas.openxmlformats.org/wordprocessingml/2006/main" xmlns:w14="http://schemas.microsoft.com/office/word/2010/wordml" xmlns:w15="http://schemas.microsoft.com/office/word/2012/wordml" xmlns:w16cex="http://schemas.microsoft.com/office/word/2018/wordml/cex" xmlns:w16cid="http://schemas.microsoft.com/office/word/2016/wordml/cid" xmlns:w16="http://schemas.microsoft.com/office/word/2018/wordml" xmlns:w16du="http://schemas.microsoft.com/office/word/2023/wordml/word16du" xmlns:w16sdtdh="http://schemas.microsoft.com/office/word/2020/wordml/sdtdatahash" xmlns:w16sdtfl="http://schemas.microsoft.com/office/word/2024/wordml/sdtformatlock" xmlns:w16se="http://schemas.microsoft.com/office/word/2015/wordml/symex" xmlns:wpg="http://schemas.microsoft.com/office/word/2010/wordprocessingGroup" xmlns:wpi="http://schemas.microsoft.com/office/word/2010/wordprocessingInk" xmlns:wne="http://schemas.microsoft.com/office/word/2006/wordml" xmlns:wps="http://schemas.microsoft.com/office/word/2010/wordprocessingShape" mc:Ignorable="w14 w15 w16se w16cid w16 w16cex w16sdtdh w16sdtfl w16du wp14">
   <w:p>
     <w:pPr>
       <w:pStyle w:val="TableContents"/>
@@ -2656,7 +2739,7 @@
 </file>
 
 <file path=word/header4.xml><?xml version="1.0" encoding="utf-8"?>
-<w:hdr xmlns:wpc="http://schemas.microsoft.com/office/word/2010/wordprocessingCanvas" xmlns:cx="http://schemas.microsoft.com/office/drawing/2014/chartex" xmlns:cx1="http://schemas.microsoft.com/office/drawing/2015/9/8/chartex" xmlns:cx2="http://schemas.microsoft.com/office/drawing/2015/10/21/chartex" xmlns:cx3="http://schemas.microsoft.com/office/drawing/2016/5/9/chartex" xmlns:cx4="http://schemas.microsoft.com/office/drawing/2016/5/10/chartex" xmlns:cx5="http://schemas.microsoft.com/office/drawing/2016/5/11/chartex" xmlns:cx6="http://schemas.microsoft.com/office/drawing/2016/5/12/chartex" xmlns:cx7="http://schemas.microsoft.com/office/drawing/2016/5/13/chartex" xmlns:cx8="http://schemas.microsoft.com/office/drawing/2016/5/14/chartex" xmlns:mc="http://schemas.openxmlformats.org/markup-compatibility/2006" xmlns:aink="http://schemas.microsoft.com/office/drawing/2016/ink" xmlns:am3d="http://schemas.microsoft.com/office/drawing/2017/model3d" xmlns:o="urn:schemas-microsoft-com:office:office" xmlns:oel="http://schemas.microsoft.com/office/2019/extlst" xmlns:r="http://schemas.openxmlformats.org/officeDocument/2006/relationships" xmlns:m="http://schemas.openxmlformats.org/officeDocument/2006/math" xmlns:v="urn:schemas-microsoft-com:vml" xmlns:wp14="http://schemas.microsoft.com/office/word/2010/wordprocessingDrawing" xmlns:wp="http://schemas.openxmlformats.org/drawingml/2006/wordprocessingDrawing" xmlns:w10="urn:schemas-microsoft-com:office:word" xmlns:w="http://schemas.openxmlformats.org/wordprocessingml/2006/main" xmlns:w14="http://schemas.microsoft.com/office/word/2010/wordml" xmlns:w15="http://schemas.microsoft.com/office/word/2012/wordml" xmlns:w16cex="http://schemas.microsoft.com/office/word/2018/wordml/cex" xmlns:w16cid="http://schemas.microsoft.com/office/word/2016/wordml/cid" xmlns:w16="http://schemas.microsoft.com/office/word/2018/wordml" xmlns:w16sdtdh="http://schemas.microsoft.com/office/word/2020/wordml/sdtdatahash" xmlns:w16se="http://schemas.microsoft.com/office/word/2015/wordml/symex" xmlns:wpg="http://schemas.microsoft.com/office/word/2010/wordprocessingGroup" xmlns:wpi="http://schemas.microsoft.com/office/word/2010/wordprocessingInk" xmlns:wne="http://schemas.microsoft.com/office/word/2006/wordml" xmlns:wps="http://schemas.microsoft.com/office/word/2010/wordprocessingShape" mc:Ignorable="w14 w15 w16se w16cid w16 w16cex w16sdtdh wp14">
+<w:hdr xmlns:wpc="http://schemas.microsoft.com/office/word/2010/wordprocessingCanvas" xmlns:cx="http://schemas.microsoft.com/office/drawing/2014/chartex" xmlns:cx1="http://schemas.microsoft.com/office/drawing/2015/9/8/chartex" xmlns:cx2="http://schemas.microsoft.com/office/drawing/2015/10/21/chartex" xmlns:cx3="http://schemas.microsoft.com/office/drawing/2016/5/9/chartex" xmlns:cx4="http://schemas.microsoft.com/office/drawing/2016/5/10/chartex" xmlns:cx5="http://schemas.microsoft.com/office/drawing/2016/5/11/chartex" xmlns:cx6="http://schemas.microsoft.com/office/drawing/2016/5/12/chartex" xmlns:cx7="http://schemas.microsoft.com/office/drawing/2016/5/13/chartex" xmlns:cx8="http://schemas.microsoft.com/office/drawing/2016/5/14/chartex" xmlns:mc="http://schemas.openxmlformats.org/markup-compatibility/2006" xmlns:aink="http://schemas.microsoft.com/office/drawing/2016/ink" xmlns:am3d="http://schemas.microsoft.com/office/drawing/2017/model3d" xmlns:o="urn:schemas-microsoft-com:office:office" xmlns:oel="http://schemas.microsoft.com/office/2019/extlst" xmlns:r="http://schemas.openxmlformats.org/officeDocument/2006/relationships" xmlns:m="http://schemas.openxmlformats.org/officeDocument/2006/math" xmlns:v="urn:schemas-microsoft-com:vml" xmlns:wp14="http://schemas.microsoft.com/office/word/2010/wordprocessingDrawing" xmlns:wp="http://schemas.openxmlformats.org/drawingml/2006/wordprocessingDrawing" xmlns:w10="urn:schemas-microsoft-com:office:word" xmlns:w="http://schemas.openxmlformats.org/wordprocessingml/2006/main" xmlns:w14="http://schemas.microsoft.com/office/word/2010/wordml" xmlns:w15="http://schemas.microsoft.com/office/word/2012/wordml" xmlns:w16cex="http://schemas.microsoft.com/office/word/2018/wordml/cex" xmlns:w16cid="http://schemas.microsoft.com/office/word/2016/wordml/cid" xmlns:w16="http://schemas.microsoft.com/office/word/2018/wordml" xmlns:w16du="http://schemas.microsoft.com/office/word/2023/wordml/word16du" xmlns:w16sdtdh="http://schemas.microsoft.com/office/word/2020/wordml/sdtdatahash" xmlns:w16sdtfl="http://schemas.microsoft.com/office/word/2024/wordml/sdtformatlock" xmlns:w16se="http://schemas.microsoft.com/office/word/2015/wordml/symex" xmlns:wpg="http://schemas.microsoft.com/office/word/2010/wordprocessingGroup" xmlns:wpi="http://schemas.microsoft.com/office/word/2010/wordprocessingInk" xmlns:wne="http://schemas.microsoft.com/office/word/2006/wordml" xmlns:wps="http://schemas.microsoft.com/office/word/2010/wordprocessingShape" mc:Ignorable="w14 w15 w16se w16cid w16 w16cex w16sdtdh w16sdtfl w16du wp14">
   <w:p>
     <w:pPr>
       <w:pStyle w:val="TableContents"/>
@@ -2724,7 +2807,7 @@
 </file>
 
 <file path=word/header5.xml><?xml version="1.0" encoding="utf-8"?>
-<w:hdr xmlns:wpc="http://schemas.microsoft.com/office/word/2010/wordprocessingCanvas" xmlns:cx="http://schemas.microsoft.com/office/drawing/2014/chartex" xmlns:cx1="http://schemas.microsoft.com/office/drawing/2015/9/8/chartex" xmlns:cx2="http://schemas.microsoft.com/office/drawing/2015/10/21/chartex" xmlns:cx3="http://schemas.microsoft.com/office/drawing/2016/5/9/chartex" xmlns:cx4="http://schemas.microsoft.com/office/drawing/2016/5/10/chartex" xmlns:cx5="http://schemas.microsoft.com/office/drawing/2016/5/11/chartex" xmlns:cx6="http://schemas.microsoft.com/office/drawing/2016/5/12/chartex" xmlns:cx7="http://schemas.microsoft.com/office/drawing/2016/5/13/chartex" xmlns:cx8="http://schemas.microsoft.com/office/drawing/2016/5/14/chartex" xmlns:mc="http://schemas.openxmlformats.org/markup-compatibility/2006" xmlns:aink="http://schemas.microsoft.com/office/drawing/2016/ink" xmlns:am3d="http://schemas.microsoft.com/office/drawing/2017/model3d" xmlns:o="urn:schemas-microsoft-com:office:office" xmlns:oel="http://schemas.microsoft.com/office/2019/extlst" xmlns:r="http://schemas.openxmlformats.org/officeDocument/2006/relationships" xmlns:m="http://schemas.openxmlformats.org/officeDocument/2006/math" xmlns:v="urn:schemas-microsoft-com:vml" xmlns:wp14="http://schemas.microsoft.com/office/word/2010/wordprocessingDrawing" xmlns:wp="http://schemas.openxmlformats.org/drawingml/2006/wordprocessingDrawing" xmlns:w10="urn:schemas-microsoft-com:office:word" xmlns:w="http://schemas.openxmlformats.org/wordprocessingml/2006/main" xmlns:w14="http://schemas.microsoft.com/office/word/2010/wordml" xmlns:w15="http://schemas.microsoft.com/office/word/2012/wordml" xmlns:w16cex="http://schemas.microsoft.com/office/word/2018/wordml/cex" xmlns:w16cid="http://schemas.microsoft.com/office/word/2016/wordml/cid" xmlns:w16="http://schemas.microsoft.com/office/word/2018/wordml" xmlns:w16sdtdh="http://schemas.microsoft.com/office/word/2020/wordml/sdtdatahash" xmlns:w16se="http://schemas.microsoft.com/office/word/2015/wordml/symex" xmlns:wpg="http://schemas.microsoft.com/office/word/2010/wordprocessingGroup" xmlns:wpi="http://schemas.microsoft.com/office/word/2010/wordprocessingInk" xmlns:wne="http://schemas.microsoft.com/office/word/2006/wordml" xmlns:wps="http://schemas.microsoft.com/office/word/2010/wordprocessingShape" mc:Ignorable="w14 w15 w16se w16cid w16 w16cex w16sdtdh wp14">
+<w:hdr xmlns:wpc="http://schemas.microsoft.com/office/word/2010/wordprocessingCanvas" xmlns:cx="http://schemas.microsoft.com/office/drawing/2014/chartex" xmlns:cx1="http://schemas.microsoft.com/office/drawing/2015/9/8/chartex" xmlns:cx2="http://schemas.microsoft.com/office/drawing/2015/10/21/chartex" xmlns:cx3="http://schemas.microsoft.com/office/drawing/2016/5/9/chartex" xmlns:cx4="http://schemas.microsoft.com/office/drawing/2016/5/10/chartex" xmlns:cx5="http://schemas.microsoft.com/office/drawing/2016/5/11/chartex" xmlns:cx6="http://schemas.microsoft.com/office/drawing/2016/5/12/chartex" xmlns:cx7="http://schemas.microsoft.com/office/drawing/2016/5/13/chartex" xmlns:cx8="http://schemas.microsoft.com/office/drawing/2016/5/14/chartex" xmlns:mc="http://schemas.openxmlformats.org/markup-compatibility/2006" xmlns:aink="http://schemas.microsoft.com/office/drawing/2016/ink" xmlns:am3d="http://schemas.microsoft.com/office/drawing/2017/model3d" xmlns:o="urn:schemas-microsoft-com:office:office" xmlns:oel="http://schemas.microsoft.com/office/2019/extlst" xmlns:r="http://schemas.openxmlformats.org/officeDocument/2006/relationships" xmlns:m="http://schemas.openxmlformats.org/officeDocument/2006/math" xmlns:v="urn:schemas-microsoft-com:vml" xmlns:wp14="http://schemas.microsoft.com/office/word/2010/wordprocessingDrawing" xmlns:wp="http://schemas.openxmlformats.org/drawingml/2006/wordprocessingDrawing" xmlns:w10="urn:schemas-microsoft-com:office:word" xmlns:w="http://schemas.openxmlformats.org/wordprocessingml/2006/main" xmlns:w14="http://schemas.microsoft.com/office/word/2010/wordml" xmlns:w15="http://schemas.microsoft.com/office/word/2012/wordml" xmlns:w16cex="http://schemas.microsoft.com/office/word/2018/wordml/cex" xmlns:w16cid="http://schemas.microsoft.com/office/word/2016/wordml/cid" xmlns:w16="http://schemas.microsoft.com/office/word/2018/wordml" xmlns:w16du="http://schemas.microsoft.com/office/word/2023/wordml/word16du" xmlns:w16sdtdh="http://schemas.microsoft.com/office/word/2020/wordml/sdtdatahash" xmlns:w16sdtfl="http://schemas.microsoft.com/office/word/2024/wordml/sdtformatlock" xmlns:w16se="http://schemas.microsoft.com/office/word/2015/wordml/symex" xmlns:wpg="http://schemas.microsoft.com/office/word/2010/wordprocessingGroup" xmlns:wpi="http://schemas.microsoft.com/office/word/2010/wordprocessingInk" xmlns:wne="http://schemas.microsoft.com/office/word/2006/wordml" xmlns:wps="http://schemas.microsoft.com/office/word/2010/wordprocessingShape" mc:Ignorable="w14 w15 w16se w16cid w16 w16cex w16sdtdh w16sdtfl w16du wp14">
   <w:p>
     <w:pPr>
       <w:pStyle w:val="TableContents"/>
@@ -2792,7 +2875,7 @@
 </file>
 
 <file path=word/styles.xml><?xml version="1.0" encoding="utf-8"?>
-<w:styles xmlns:mc="http://schemas.openxmlformats.org/markup-compatibility/2006" xmlns:r="http://schemas.openxmlformats.org/officeDocument/2006/relationships" xmlns:w="http://schemas.openxmlformats.org/wordprocessingml/2006/main" xmlns:w14="http://schemas.microsoft.com/office/word/2010/wordml" xmlns:w15="http://schemas.microsoft.com/office/word/2012/wordml" xmlns:w16cex="http://schemas.microsoft.com/office/word/2018/wordml/cex" xmlns:w16cid="http://schemas.microsoft.com/office/word/2016/wordml/cid" xmlns:w16="http://schemas.microsoft.com/office/word/2018/wordml" xmlns:w16sdtdh="http://schemas.microsoft.com/office/word/2020/wordml/sdtdatahash" xmlns:w16se="http://schemas.microsoft.com/office/word/2015/wordml/symex" mc:Ignorable="w14 w15 w16se w16cid w16 w16cex w16sdtdh">
+<w:styles xmlns:mc="http://schemas.openxmlformats.org/markup-compatibility/2006" xmlns:r="http://schemas.openxmlformats.org/officeDocument/2006/relationships" xmlns:w="http://schemas.openxmlformats.org/wordprocessingml/2006/main" xmlns:w14="http://schemas.microsoft.com/office/word/2010/wordml" xmlns:w15="http://schemas.microsoft.com/office/word/2012/wordml" xmlns:w16cex="http://schemas.microsoft.com/office/word/2018/wordml/cex" xmlns:w16cid="http://schemas.microsoft.com/office/word/2016/wordml/cid" xmlns:w16="http://schemas.microsoft.com/office/word/2018/wordml" xmlns:w16du="http://schemas.microsoft.com/office/word/2023/wordml/word16du" xmlns:w16sdtdh="http://schemas.microsoft.com/office/word/2020/wordml/sdtdatahash" xmlns:w16sdtfl="http://schemas.microsoft.com/office/word/2024/wordml/sdtformatlock" xmlns:w16se="http://schemas.microsoft.com/office/word/2015/wordml/symex" mc:Ignorable="w14 w15 w16se w16cid w16 w16cex w16sdtdh w16sdtfl w16du">
   <w:docDefaults>
     <w:rPrDefault>
       <w:rPr>

</xml_diff>